<commit_message>
final code and report
</commit_message>
<xml_diff>
--- a/World Suicides Report.docx
+++ b/World Suicides Report.docx
@@ -1,6 +1,6 @@
 
 <file path=word/document.xml><?xml version="1.0" encoding="utf-8"?>
-<w:document xmlns:wpc="http://schemas.microsoft.com/office/word/2010/wordprocessingCanvas" xmlns:cx="http://schemas.microsoft.com/office/drawing/2014/chartex" xmlns:cx1="http://schemas.microsoft.com/office/drawing/2015/9/8/chartex" xmlns:cx2="http://schemas.microsoft.com/office/drawing/2015/10/21/chartex" xmlns:cx3="http://schemas.microsoft.com/office/drawing/2016/5/9/chartex" xmlns:cx4="http://schemas.microsoft.com/office/drawing/2016/5/10/chartex" xmlns:cx5="http://schemas.microsoft.com/office/drawing/2016/5/11/chartex" xmlns:cx6="http://schemas.microsoft.com/office/drawing/2016/5/12/chartex" xmlns:cx7="http://schemas.microsoft.com/office/drawing/2016/5/13/chartex" xmlns:cx8="http://schemas.microsoft.com/office/drawing/2016/5/14/chartex" xmlns:mc="http://schemas.openxmlformats.org/markup-compatibility/2006" xmlns:aink="http://schemas.microsoft.com/office/drawing/2016/ink" xmlns:am3d="http://schemas.microsoft.com/office/drawing/2017/model3d" xmlns:o="urn:schemas-microsoft-com:office:office" xmlns:r="http://schemas.openxmlformats.org/officeDocument/2006/relationships" xmlns:m="http://schemas.openxmlformats.org/officeDocument/2006/math" xmlns:v="urn:schemas-microsoft-com:vml" xmlns:wp14="http://schemas.microsoft.com/office/word/2010/wordprocessingDrawing" xmlns:wp="http://schemas.openxmlformats.org/drawingml/2006/wordprocessingDrawing" xmlns:w10="urn:schemas-microsoft-com:office:word" xmlns:w="http://schemas.openxmlformats.org/wordprocessingml/2006/main" xmlns:w14="http://schemas.microsoft.com/office/word/2010/wordml" xmlns:w15="http://schemas.microsoft.com/office/word/2012/wordml" xmlns:w16cex="http://schemas.microsoft.com/office/word/2018/wordml/cex" xmlns:w16cid="http://schemas.microsoft.com/office/word/2016/wordml/cid" xmlns:w16="http://schemas.microsoft.com/office/word/2018/wordml" xmlns:w16se="http://schemas.microsoft.com/office/word/2015/wordml/symex" xmlns:wpg="http://schemas.microsoft.com/office/word/2010/wordprocessingGroup" xmlns:wpi="http://schemas.microsoft.com/office/word/2010/wordprocessingInk" xmlns:wne="http://schemas.microsoft.com/office/word/2006/wordml" xmlns:wps="http://schemas.microsoft.com/office/word/2010/wordprocessingShape" mc:Ignorable="w14 w15 w16se w16cid w16 w16cex wp14">
+<w:document xmlns:wpc="http://schemas.microsoft.com/office/word/2010/wordprocessingCanvas" xmlns:cx="http://schemas.microsoft.com/office/drawing/2014/chartex" xmlns:cx1="http://schemas.microsoft.com/office/drawing/2015/9/8/chartex" xmlns:cx2="http://schemas.microsoft.com/office/drawing/2015/10/21/chartex" xmlns:cx3="http://schemas.microsoft.com/office/drawing/2016/5/9/chartex" xmlns:cx4="http://schemas.microsoft.com/office/drawing/2016/5/10/chartex" xmlns:cx5="http://schemas.microsoft.com/office/drawing/2016/5/11/chartex" xmlns:cx6="http://schemas.microsoft.com/office/drawing/2016/5/12/chartex" xmlns:cx7="http://schemas.microsoft.com/office/drawing/2016/5/13/chartex" xmlns:cx8="http://schemas.microsoft.com/office/drawing/2016/5/14/chartex" xmlns:mc="http://schemas.openxmlformats.org/markup-compatibility/2006" xmlns:aink="http://schemas.microsoft.com/office/drawing/2016/ink" xmlns:am3d="http://schemas.microsoft.com/office/drawing/2017/model3d" xmlns:o="urn:schemas-microsoft-com:office:office" xmlns:r="http://schemas.openxmlformats.org/officeDocument/2006/relationships" xmlns:m="http://schemas.openxmlformats.org/officeDocument/2006/math" xmlns:v="urn:schemas-microsoft-com:vml" xmlns:wp14="http://schemas.microsoft.com/office/word/2010/wordprocessingDrawing" xmlns:wp="http://schemas.openxmlformats.org/drawingml/2006/wordprocessingDrawing" xmlns:w10="urn:schemas-microsoft-com:office:word" xmlns:w="http://schemas.openxmlformats.org/wordprocessingml/2006/main" xmlns:w14="http://schemas.microsoft.com/office/word/2010/wordml" xmlns:w15="http://schemas.microsoft.com/office/word/2012/wordml" xmlns:w16cid="http://schemas.microsoft.com/office/word/2016/wordml/cid" xmlns:w16se="http://schemas.microsoft.com/office/word/2015/wordml/symex" xmlns:wpg="http://schemas.microsoft.com/office/word/2010/wordprocessingGroup" xmlns:wpi="http://schemas.microsoft.com/office/word/2010/wordprocessingInk" xmlns:wne="http://schemas.microsoft.com/office/word/2006/wordml" xmlns:wps="http://schemas.microsoft.com/office/word/2010/wordprocessingShape" mc:Ignorable="w14 w15 w16se w16cid wp14">
   <w:body>
     <w:p>
       <w:pPr>
@@ -144,16 +144,12 @@
           <w:rFonts w:ascii="Times New Roman" w:hAnsi="Times New Roman" w:cs="Times New Roman"/>
         </w:rPr>
       </w:pPr>
-      <w:proofErr w:type="spellStart"/>
-      <w:proofErr w:type="gramStart"/>
       <w:r>
         <w:rPr>
           <w:rFonts w:ascii="Times New Roman" w:hAnsi="Times New Roman" w:cs="Times New Roman"/>
         </w:rPr>
         <w:t>scrape.ipynb</w:t>
       </w:r>
-      <w:proofErr w:type="spellEnd"/>
-      <w:proofErr w:type="gramEnd"/>
     </w:p>
     <w:p>
       <w:pPr>
@@ -170,43 +166,16 @@
           <w:u w:val="single"/>
         </w:rPr>
       </w:pPr>
-      <w:r>
-        <w:rPr>
-          <w:rFonts w:ascii="Times New Roman" w:hAnsi="Times New Roman" w:cs="Times New Roman"/>
-        </w:rPr>
-        <w:fldChar w:fldCharType="begin"/>
-      </w:r>
-      <w:r>
-        <w:rPr>
-          <w:rFonts w:ascii="Times New Roman" w:hAnsi="Times New Roman" w:cs="Times New Roman"/>
-        </w:rPr>
-        <w:instrText>HYPERLINK "https://www.kaggle.com/russellyates88/suicide-rates-overview-1985-to-2016"</w:instrText>
-      </w:r>
-      <w:r>
-        <w:rPr>
-          <w:rFonts w:ascii="Times New Roman" w:hAnsi="Times New Roman" w:cs="Times New Roman"/>
-        </w:rPr>
-      </w:r>
-      <w:r>
-        <w:rPr>
-          <w:rFonts w:ascii="Times New Roman" w:hAnsi="Times New Roman" w:cs="Times New Roman"/>
-        </w:rPr>
-        <w:fldChar w:fldCharType="separate"/>
-      </w:r>
-      <w:r>
-        <w:rPr>
-          <w:rFonts w:ascii="Times New Roman" w:hAnsi="Times New Roman" w:cs="Times New Roman"/>
-          <w:color w:val="DCA10D"/>
-          <w:u w:val="single" w:color="DCA10D"/>
-        </w:rPr>
-        <w:t>https://www.kaggle.com/russellyates88/suicide-rates-overview-1985-to-2016</w:t>
-      </w:r>
-      <w:r>
-        <w:rPr>
-          <w:rFonts w:ascii="Times New Roman" w:hAnsi="Times New Roman" w:cs="Times New Roman"/>
-        </w:rPr>
-        <w:fldChar w:fldCharType="end"/>
-      </w:r>
+      <w:hyperlink r:id="rId5" w:history="1">
+        <w:r>
+          <w:rPr>
+            <w:rFonts w:ascii="Times New Roman" w:hAnsi="Times New Roman" w:cs="Times New Roman"/>
+            <w:color w:val="DCA10D"/>
+            <w:u w:val="single" w:color="DCA10D"/>
+          </w:rPr>
+          <w:t>https://www.kaggle.com/russellyates88/suicide-rates-overview-1985-to-2016</w:t>
+        </w:r>
+      </w:hyperlink>
     </w:p>
     <w:p>
       <w:pPr>
@@ -223,43 +192,16 @@
           <w:u w:val="single"/>
         </w:rPr>
       </w:pPr>
-      <w:r>
-        <w:rPr>
-          <w:rFonts w:ascii="Times New Roman" w:hAnsi="Times New Roman" w:cs="Times New Roman"/>
-        </w:rPr>
-        <w:fldChar w:fldCharType="begin"/>
-      </w:r>
-      <w:r>
-        <w:rPr>
-          <w:rFonts w:ascii="Times New Roman" w:hAnsi="Times New Roman" w:cs="Times New Roman"/>
-        </w:rPr>
-        <w:instrText>HYPERLINK "https://www.kaggle.com/nikitagrec/world-capitals-gps"</w:instrText>
-      </w:r>
-      <w:r>
-        <w:rPr>
-          <w:rFonts w:ascii="Times New Roman" w:hAnsi="Times New Roman" w:cs="Times New Roman"/>
-        </w:rPr>
-      </w:r>
-      <w:r>
-        <w:rPr>
-          <w:rFonts w:ascii="Times New Roman" w:hAnsi="Times New Roman" w:cs="Times New Roman"/>
-        </w:rPr>
-        <w:fldChar w:fldCharType="separate"/>
-      </w:r>
-      <w:r>
-        <w:rPr>
-          <w:rFonts w:ascii="Times New Roman" w:hAnsi="Times New Roman" w:cs="Times New Roman"/>
-          <w:color w:val="DCA10D"/>
-          <w:u w:val="single" w:color="DCA10D"/>
-        </w:rPr>
-        <w:t>https://www.kaggle.com/nikitagrec/world-capitals-gps</w:t>
-      </w:r>
-      <w:r>
-        <w:rPr>
-          <w:rFonts w:ascii="Times New Roman" w:hAnsi="Times New Roman" w:cs="Times New Roman"/>
-        </w:rPr>
-        <w:fldChar w:fldCharType="end"/>
-      </w:r>
+      <w:hyperlink r:id="rId6" w:history="1">
+        <w:r>
+          <w:rPr>
+            <w:rFonts w:ascii="Times New Roman" w:hAnsi="Times New Roman" w:cs="Times New Roman"/>
+            <w:color w:val="DCA10D"/>
+            <w:u w:val="single" w:color="DCA10D"/>
+          </w:rPr>
+          <w:t>https://www.kaggle.com/nikitagrec/world-capitals-gps</w:t>
+        </w:r>
+      </w:hyperlink>
     </w:p>
     <w:p>
       <w:pPr>
@@ -279,16 +221,8 @@
         <w:rPr>
           <w:rFonts w:ascii="Times New Roman" w:hAnsi="Times New Roman" w:cs="Times New Roman"/>
         </w:rPr>
-        <w:t xml:space="preserve">Pandas used to read CSV files and create </w:t>
-      </w:r>
-      <w:proofErr w:type="spellStart"/>
-      <w:r>
-        <w:rPr>
-          <w:rFonts w:ascii="Times New Roman" w:hAnsi="Times New Roman" w:cs="Times New Roman"/>
-        </w:rPr>
-        <w:t>Dataframes</w:t>
-      </w:r>
-      <w:proofErr w:type="spellEnd"/>
+        <w:t>Pandas used to read CSV files and create Dataframes</w:t>
+      </w:r>
     </w:p>
     <w:p>
       <w:pPr>
@@ -304,14 +238,12 @@
           <w:rFonts w:ascii="Times New Roman" w:hAnsi="Times New Roman" w:cs="Times New Roman"/>
         </w:rPr>
       </w:pPr>
-      <w:proofErr w:type="spellStart"/>
       <w:r>
         <w:rPr>
           <w:rFonts w:ascii="Times New Roman" w:hAnsi="Times New Roman" w:cs="Times New Roman"/>
         </w:rPr>
         <w:t>world_suicides_df</w:t>
       </w:r>
-      <w:proofErr w:type="spellEnd"/>
     </w:p>
     <w:p>
       <w:pPr>
@@ -348,14 +280,12 @@
           <w:rFonts w:ascii="Times New Roman" w:hAnsi="Times New Roman" w:cs="Times New Roman"/>
         </w:rPr>
       </w:pPr>
-      <w:proofErr w:type="spellStart"/>
       <w:r>
         <w:rPr>
           <w:rFonts w:ascii="Times New Roman" w:hAnsi="Times New Roman" w:cs="Times New Roman"/>
         </w:rPr>
         <w:t>lat_long_df</w:t>
       </w:r>
-      <w:proofErr w:type="spellEnd"/>
     </w:p>
     <w:p>
       <w:pPr>
@@ -426,16 +356,12 @@
           <w:rFonts w:ascii="Times New Roman" w:hAnsi="Times New Roman" w:cs="Times New Roman"/>
         </w:rPr>
       </w:pPr>
-      <w:proofErr w:type="spellStart"/>
-      <w:proofErr w:type="gramStart"/>
       <w:r>
         <w:rPr>
           <w:rFonts w:ascii="Times New Roman" w:hAnsi="Times New Roman" w:cs="Times New Roman"/>
         </w:rPr>
         <w:t>scrape.ipynb</w:t>
       </w:r>
-      <w:proofErr w:type="spellEnd"/>
-      <w:proofErr w:type="gramEnd"/>
     </w:p>
     <w:p>
       <w:pPr>
@@ -455,16 +381,8 @@
         <w:rPr>
           <w:rFonts w:ascii="Times New Roman" w:hAnsi="Times New Roman" w:cs="Times New Roman"/>
         </w:rPr>
-        <w:t xml:space="preserve">Columns removed from </w:t>
-      </w:r>
-      <w:proofErr w:type="spellStart"/>
-      <w:r>
-        <w:rPr>
-          <w:rFonts w:ascii="Times New Roman" w:hAnsi="Times New Roman" w:cs="Times New Roman"/>
-        </w:rPr>
-        <w:t>world_suicides_df</w:t>
-      </w:r>
-      <w:proofErr w:type="spellEnd"/>
+        <w:t>Columns removed from world_suicides_df</w:t>
+      </w:r>
     </w:p>
     <w:p>
       <w:pPr>
@@ -522,19 +440,11 @@
           <w:rFonts w:ascii="Times New Roman" w:hAnsi="Times New Roman" w:cs="Times New Roman"/>
         </w:rPr>
       </w:pPr>
-      <w:proofErr w:type="spellStart"/>
-      <w:r>
-        <w:rPr>
-          <w:rFonts w:ascii="Times New Roman" w:hAnsi="Times New Roman" w:cs="Times New Roman"/>
-        </w:rPr>
-        <w:t>gdp_for_year</w:t>
-      </w:r>
-      <w:proofErr w:type="spellEnd"/>
-      <w:r>
-        <w:rPr>
-          <w:rFonts w:ascii="Times New Roman" w:hAnsi="Times New Roman" w:cs="Times New Roman"/>
-        </w:rPr>
-        <w:t xml:space="preserve"> ($)</w:t>
+      <w:r>
+        <w:rPr>
+          <w:rFonts w:ascii="Times New Roman" w:hAnsi="Times New Roman" w:cs="Times New Roman"/>
+        </w:rPr>
+        <w:t>gdp_for_year ($)</w:t>
       </w:r>
     </w:p>
     <w:p>
@@ -551,19 +461,11 @@
           <w:rFonts w:ascii="Times New Roman" w:hAnsi="Times New Roman" w:cs="Times New Roman"/>
         </w:rPr>
       </w:pPr>
-      <w:proofErr w:type="spellStart"/>
-      <w:r>
-        <w:rPr>
-          <w:rFonts w:ascii="Times New Roman" w:hAnsi="Times New Roman" w:cs="Times New Roman"/>
-        </w:rPr>
-        <w:t>gdp_per_capita</w:t>
-      </w:r>
-      <w:proofErr w:type="spellEnd"/>
-      <w:r>
-        <w:rPr>
-          <w:rFonts w:ascii="Times New Roman" w:hAnsi="Times New Roman" w:cs="Times New Roman"/>
-        </w:rPr>
-        <w:t xml:space="preserve"> ($)</w:t>
+      <w:r>
+        <w:rPr>
+          <w:rFonts w:ascii="Times New Roman" w:hAnsi="Times New Roman" w:cs="Times New Roman"/>
+        </w:rPr>
+        <w:t>gdp_per_capita ($)</w:t>
       </w:r>
     </w:p>
     <w:p>
@@ -584,16 +486,8 @@
         <w:rPr>
           <w:rFonts w:ascii="Times New Roman" w:hAnsi="Times New Roman" w:cs="Times New Roman"/>
         </w:rPr>
-        <w:t xml:space="preserve">Columns removed from </w:t>
-      </w:r>
-      <w:proofErr w:type="spellStart"/>
-      <w:r>
-        <w:rPr>
-          <w:rFonts w:ascii="Times New Roman" w:hAnsi="Times New Roman" w:cs="Times New Roman"/>
-        </w:rPr>
-        <w:t>lat_long_df</w:t>
-      </w:r>
-      <w:proofErr w:type="spellEnd"/>
+        <w:t>Columns removed from lat_long_df</w:t>
+      </w:r>
     </w:p>
     <w:p>
       <w:pPr>
@@ -609,14 +503,12 @@
           <w:rFonts w:ascii="Times New Roman" w:hAnsi="Times New Roman" w:cs="Times New Roman"/>
         </w:rPr>
       </w:pPr>
-      <w:proofErr w:type="spellStart"/>
       <w:r>
         <w:rPr>
           <w:rFonts w:ascii="Times New Roman" w:hAnsi="Times New Roman" w:cs="Times New Roman"/>
         </w:rPr>
         <w:t>CountryCode</w:t>
       </w:r>
-      <w:proofErr w:type="spellEnd"/>
     </w:p>
     <w:p>
       <w:pPr>
@@ -636,44 +528,8 @@
         <w:rPr>
           <w:rFonts w:ascii="Times New Roman" w:hAnsi="Times New Roman" w:cs="Times New Roman"/>
         </w:rPr>
-        <w:t xml:space="preserve">Changed the names of some countries in our </w:t>
-      </w:r>
-      <w:proofErr w:type="spellStart"/>
-      <w:r>
-        <w:rPr>
-          <w:rFonts w:ascii="Times New Roman" w:hAnsi="Times New Roman" w:cs="Times New Roman"/>
-        </w:rPr>
-        <w:t>world_suicides_df</w:t>
-      </w:r>
-      <w:proofErr w:type="spellEnd"/>
-      <w:r>
-        <w:rPr>
-          <w:rFonts w:ascii="Times New Roman" w:hAnsi="Times New Roman" w:cs="Times New Roman"/>
-        </w:rPr>
-        <w:t xml:space="preserve"> to match the </w:t>
-      </w:r>
-      <w:proofErr w:type="spellStart"/>
-      <w:r>
-        <w:rPr>
-          <w:rFonts w:ascii="Times New Roman" w:hAnsi="Times New Roman" w:cs="Times New Roman"/>
-        </w:rPr>
-        <w:t>lat_long_df</w:t>
-      </w:r>
-      <w:proofErr w:type="spellEnd"/>
-      <w:r>
-        <w:rPr>
-          <w:rFonts w:ascii="Times New Roman" w:hAnsi="Times New Roman" w:cs="Times New Roman"/>
-        </w:rPr>
-        <w:t xml:space="preserve"> before loading them into </w:t>
-      </w:r>
-      <w:proofErr w:type="spellStart"/>
-      <w:r>
-        <w:rPr>
-          <w:rFonts w:ascii="Times New Roman" w:hAnsi="Times New Roman" w:cs="Times New Roman"/>
-        </w:rPr>
-        <w:t>pgAdmin</w:t>
-      </w:r>
-      <w:proofErr w:type="spellEnd"/>
+        <w:t>Changed the names of some countries in our world_suicides_df to match the lat_long_df before loading them into pgAdmin</w:t>
+      </w:r>
     </w:p>
     <w:p>
       <w:pPr>
@@ -777,16 +633,14 @@
         <w:rPr>
           <w:rFonts w:ascii="Times New Roman" w:hAnsi="Times New Roman" w:cs="Times New Roman"/>
         </w:rPr>
-        <w:t xml:space="preserve">Changed the names of columns in </w:t>
-      </w:r>
-      <w:proofErr w:type="spellStart"/>
-      <w:r>
-        <w:rPr>
-          <w:rFonts w:ascii="Times New Roman" w:hAnsi="Times New Roman" w:cs="Times New Roman"/>
-        </w:rPr>
-        <w:t>world_suicides_df</w:t>
-      </w:r>
-      <w:proofErr w:type="spellEnd"/>
+        <w:t>Changed the names of columns in world_suicides_df</w:t>
+      </w:r>
+      <w:r>
+        <w:rPr>
+          <w:rFonts w:ascii="Times New Roman" w:hAnsi="Times New Roman" w:cs="Times New Roman"/>
+        </w:rPr>
+        <w:t xml:space="preserve"> to match database schema</w:t>
+      </w:r>
     </w:p>
     <w:p>
       <w:pPr>
@@ -806,21 +660,7 @@
         <w:rPr>
           <w:rFonts w:ascii="Times New Roman" w:hAnsi="Times New Roman" w:cs="Times New Roman"/>
         </w:rPr>
-        <w:t>'country': '</w:t>
-      </w:r>
-      <w:proofErr w:type="spellStart"/>
-      <w:r>
-        <w:rPr>
-          <w:rFonts w:ascii="Times New Roman" w:hAnsi="Times New Roman" w:cs="Times New Roman"/>
-        </w:rPr>
-        <w:t>country_name</w:t>
-      </w:r>
-      <w:proofErr w:type="spellEnd"/>
-      <w:r>
-        <w:rPr>
-          <w:rFonts w:ascii="Times New Roman" w:hAnsi="Times New Roman" w:cs="Times New Roman"/>
-        </w:rPr>
-        <w:t>'</w:t>
+        <w:t>'country': 'country_name'</w:t>
       </w:r>
     </w:p>
     <w:p>
@@ -841,35 +681,7 @@
         <w:rPr>
           <w:rFonts w:ascii="Times New Roman" w:hAnsi="Times New Roman" w:cs="Times New Roman"/>
         </w:rPr>
-        <w:t>'</w:t>
-      </w:r>
-      <w:proofErr w:type="spellStart"/>
-      <w:r>
-        <w:rPr>
-          <w:rFonts w:ascii="Times New Roman" w:hAnsi="Times New Roman" w:cs="Times New Roman"/>
-        </w:rPr>
-        <w:t>suicides_no</w:t>
-      </w:r>
-      <w:proofErr w:type="spellEnd"/>
-      <w:r>
-        <w:rPr>
-          <w:rFonts w:ascii="Times New Roman" w:hAnsi="Times New Roman" w:cs="Times New Roman"/>
-        </w:rPr>
-        <w:t>': '</w:t>
-      </w:r>
-      <w:proofErr w:type="spellStart"/>
-      <w:r>
-        <w:rPr>
-          <w:rFonts w:ascii="Times New Roman" w:hAnsi="Times New Roman" w:cs="Times New Roman"/>
-        </w:rPr>
-        <w:t>suicide_number</w:t>
-      </w:r>
-      <w:proofErr w:type="spellEnd"/>
-      <w:r>
-        <w:rPr>
-          <w:rFonts w:ascii="Times New Roman" w:hAnsi="Times New Roman" w:cs="Times New Roman"/>
-        </w:rPr>
-        <w:t>'</w:t>
+        <w:t>'suicides_no': 'suicide_number'</w:t>
       </w:r>
     </w:p>
     <w:p>
@@ -911,16 +723,14 @@
         <w:rPr>
           <w:rFonts w:ascii="Times New Roman" w:hAnsi="Times New Roman" w:cs="Times New Roman"/>
         </w:rPr>
-        <w:t xml:space="preserve">Changed the names of columns in </w:t>
-      </w:r>
-      <w:proofErr w:type="spellStart"/>
-      <w:r>
-        <w:rPr>
-          <w:rFonts w:ascii="Times New Roman" w:hAnsi="Times New Roman" w:cs="Times New Roman"/>
-        </w:rPr>
-        <w:t>lat_long_df</w:t>
-      </w:r>
-      <w:proofErr w:type="spellEnd"/>
+        <w:t>Changed the names of columns in lat_long_df</w:t>
+      </w:r>
+      <w:r>
+        <w:rPr>
+          <w:rFonts w:ascii="Times New Roman" w:hAnsi="Times New Roman" w:cs="Times New Roman"/>
+        </w:rPr>
+        <w:t xml:space="preserve"> to match database schema</w:t>
+      </w:r>
     </w:p>
     <w:p>
       <w:pPr>
@@ -940,35 +750,7 @@
         <w:rPr>
           <w:rFonts w:ascii="Times New Roman" w:hAnsi="Times New Roman" w:cs="Times New Roman"/>
         </w:rPr>
-        <w:t>'</w:t>
-      </w:r>
-      <w:proofErr w:type="spellStart"/>
-      <w:r>
-        <w:rPr>
-          <w:rFonts w:ascii="Times New Roman" w:hAnsi="Times New Roman" w:cs="Times New Roman"/>
-        </w:rPr>
-        <w:t>CountryName</w:t>
-      </w:r>
-      <w:proofErr w:type="spellEnd"/>
-      <w:r>
-        <w:rPr>
-          <w:rFonts w:ascii="Times New Roman" w:hAnsi="Times New Roman" w:cs="Times New Roman"/>
-        </w:rPr>
-        <w:t>': '</w:t>
-      </w:r>
-      <w:proofErr w:type="spellStart"/>
-      <w:r>
-        <w:rPr>
-          <w:rFonts w:ascii="Times New Roman" w:hAnsi="Times New Roman" w:cs="Times New Roman"/>
-        </w:rPr>
-        <w:t>country_name</w:t>
-      </w:r>
-      <w:proofErr w:type="spellEnd"/>
-      <w:r>
-        <w:rPr>
-          <w:rFonts w:ascii="Times New Roman" w:hAnsi="Times New Roman" w:cs="Times New Roman"/>
-        </w:rPr>
-        <w:t>'</w:t>
+        <w:t>'CountryName': 'country_name'</w:t>
       </w:r>
     </w:p>
     <w:p>
@@ -989,35 +771,7 @@
         <w:rPr>
           <w:rFonts w:ascii="Times New Roman" w:hAnsi="Times New Roman" w:cs="Times New Roman"/>
         </w:rPr>
-        <w:t>'</w:t>
-      </w:r>
-      <w:proofErr w:type="spellStart"/>
-      <w:r>
-        <w:rPr>
-          <w:rFonts w:ascii="Times New Roman" w:hAnsi="Times New Roman" w:cs="Times New Roman"/>
-        </w:rPr>
-        <w:t>CapitalName</w:t>
-      </w:r>
-      <w:proofErr w:type="spellEnd"/>
-      <w:r>
-        <w:rPr>
-          <w:rFonts w:ascii="Times New Roman" w:hAnsi="Times New Roman" w:cs="Times New Roman"/>
-        </w:rPr>
-        <w:t>': '</w:t>
-      </w:r>
-      <w:proofErr w:type="spellStart"/>
-      <w:r>
-        <w:rPr>
-          <w:rFonts w:ascii="Times New Roman" w:hAnsi="Times New Roman" w:cs="Times New Roman"/>
-        </w:rPr>
-        <w:t>capital_name</w:t>
-      </w:r>
-      <w:proofErr w:type="spellEnd"/>
-      <w:r>
-        <w:rPr>
-          <w:rFonts w:ascii="Times New Roman" w:hAnsi="Times New Roman" w:cs="Times New Roman"/>
-        </w:rPr>
-        <w:t>'</w:t>
+        <w:t>'CapitalName': 'capital_name'</w:t>
       </w:r>
     </w:p>
     <w:p>
@@ -1038,35 +792,7 @@
         <w:rPr>
           <w:rFonts w:ascii="Times New Roman" w:hAnsi="Times New Roman" w:cs="Times New Roman"/>
         </w:rPr>
-        <w:t>'</w:t>
-      </w:r>
-      <w:proofErr w:type="spellStart"/>
-      <w:r>
-        <w:rPr>
-          <w:rFonts w:ascii="Times New Roman" w:hAnsi="Times New Roman" w:cs="Times New Roman"/>
-        </w:rPr>
-        <w:t>CapitalLatitude</w:t>
-      </w:r>
-      <w:proofErr w:type="spellEnd"/>
-      <w:r>
-        <w:rPr>
-          <w:rFonts w:ascii="Times New Roman" w:hAnsi="Times New Roman" w:cs="Times New Roman"/>
-        </w:rPr>
-        <w:t>': '</w:t>
-      </w:r>
-      <w:proofErr w:type="spellStart"/>
-      <w:r>
-        <w:rPr>
-          <w:rFonts w:ascii="Times New Roman" w:hAnsi="Times New Roman" w:cs="Times New Roman"/>
-        </w:rPr>
-        <w:t>capital_latitude</w:t>
-      </w:r>
-      <w:proofErr w:type="spellEnd"/>
-      <w:r>
-        <w:rPr>
-          <w:rFonts w:ascii="Times New Roman" w:hAnsi="Times New Roman" w:cs="Times New Roman"/>
-        </w:rPr>
-        <w:t>'</w:t>
+        <w:t>'CapitalLatitude': 'capital_latitude'</w:t>
       </w:r>
     </w:p>
     <w:p>
@@ -1087,35 +813,7 @@
         <w:rPr>
           <w:rFonts w:ascii="Times New Roman" w:hAnsi="Times New Roman" w:cs="Times New Roman"/>
         </w:rPr>
-        <w:t>'</w:t>
-      </w:r>
-      <w:proofErr w:type="spellStart"/>
-      <w:r>
-        <w:rPr>
-          <w:rFonts w:ascii="Times New Roman" w:hAnsi="Times New Roman" w:cs="Times New Roman"/>
-        </w:rPr>
-        <w:t>CapitalLongitude</w:t>
-      </w:r>
-      <w:proofErr w:type="spellEnd"/>
-      <w:r>
-        <w:rPr>
-          <w:rFonts w:ascii="Times New Roman" w:hAnsi="Times New Roman" w:cs="Times New Roman"/>
-        </w:rPr>
-        <w:t>': '</w:t>
-      </w:r>
-      <w:proofErr w:type="spellStart"/>
-      <w:r>
-        <w:rPr>
-          <w:rFonts w:ascii="Times New Roman" w:hAnsi="Times New Roman" w:cs="Times New Roman"/>
-        </w:rPr>
-        <w:t>capital_longitude</w:t>
-      </w:r>
-      <w:proofErr w:type="spellEnd"/>
-      <w:r>
-        <w:rPr>
-          <w:rFonts w:ascii="Times New Roman" w:hAnsi="Times New Roman" w:cs="Times New Roman"/>
-        </w:rPr>
-        <w:t>'</w:t>
+        <w:t>'CapitalLongitude': 'capital_longitude'</w:t>
       </w:r>
     </w:p>
     <w:p>
@@ -1136,35 +834,7 @@
         <w:rPr>
           <w:rFonts w:ascii="Times New Roman" w:hAnsi="Times New Roman" w:cs="Times New Roman"/>
         </w:rPr>
-        <w:t>'</w:t>
-      </w:r>
-      <w:proofErr w:type="spellStart"/>
-      <w:r>
-        <w:rPr>
-          <w:rFonts w:ascii="Times New Roman" w:hAnsi="Times New Roman" w:cs="Times New Roman"/>
-        </w:rPr>
-        <w:t>ContinentName</w:t>
-      </w:r>
-      <w:proofErr w:type="spellEnd"/>
-      <w:r>
-        <w:rPr>
-          <w:rFonts w:ascii="Times New Roman" w:hAnsi="Times New Roman" w:cs="Times New Roman"/>
-        </w:rPr>
-        <w:t>': '</w:t>
-      </w:r>
-      <w:proofErr w:type="spellStart"/>
-      <w:r>
-        <w:rPr>
-          <w:rFonts w:ascii="Times New Roman" w:hAnsi="Times New Roman" w:cs="Times New Roman"/>
-        </w:rPr>
-        <w:t>continent_name</w:t>
-      </w:r>
-      <w:proofErr w:type="spellEnd"/>
-      <w:r>
-        <w:rPr>
-          <w:rFonts w:ascii="Times New Roman" w:hAnsi="Times New Roman" w:cs="Times New Roman"/>
-        </w:rPr>
-        <w:t>'</w:t>
+        <w:t>'ContinentName': 'continent_name'</w:t>
       </w:r>
     </w:p>
     <w:p>
@@ -1217,16 +887,12 @@
           <w:rFonts w:ascii="Times New Roman" w:hAnsi="Times New Roman" w:cs="Times New Roman"/>
         </w:rPr>
       </w:pPr>
-      <w:proofErr w:type="spellStart"/>
-      <w:proofErr w:type="gramStart"/>
       <w:r>
         <w:rPr>
           <w:rFonts w:ascii="Times New Roman" w:hAnsi="Times New Roman" w:cs="Times New Roman"/>
         </w:rPr>
         <w:t>scrape.ipynb</w:t>
       </w:r>
-      <w:proofErr w:type="spellEnd"/>
-      <w:proofErr w:type="gramEnd"/>
     </w:p>
     <w:p>
       <w:pPr>
@@ -1242,19 +908,11 @@
           <w:rFonts w:ascii="Times New Roman" w:hAnsi="Times New Roman" w:cs="Times New Roman"/>
         </w:rPr>
       </w:pPr>
-      <w:proofErr w:type="spellStart"/>
-      <w:r>
-        <w:rPr>
-          <w:rFonts w:ascii="Times New Roman" w:hAnsi="Times New Roman" w:cs="Times New Roman"/>
-        </w:rPr>
-        <w:t>QuickDBD</w:t>
-      </w:r>
-      <w:proofErr w:type="spellEnd"/>
-      <w:r>
-        <w:rPr>
-          <w:rFonts w:ascii="Times New Roman" w:hAnsi="Times New Roman" w:cs="Times New Roman"/>
-        </w:rPr>
-        <w:t xml:space="preserve"> used for creating database schema and ERD diagram</w:t>
+      <w:r>
+        <w:rPr>
+          <w:rFonts w:ascii="Times New Roman" w:hAnsi="Times New Roman" w:cs="Times New Roman"/>
+        </w:rPr>
+        <w:t>QuickDBD used for creating database schema and ERD diagram</w:t>
       </w:r>
     </w:p>
     <w:p>
@@ -1271,14 +929,12 @@
           <w:rFonts w:ascii="Times New Roman" w:hAnsi="Times New Roman" w:cs="Times New Roman"/>
         </w:rPr>
       </w:pPr>
-      <w:proofErr w:type="spellStart"/>
       <w:r>
         <w:rPr>
           <w:rFonts w:ascii="Times New Roman" w:hAnsi="Times New Roman" w:cs="Times New Roman"/>
         </w:rPr>
         <w:t>schema.sql</w:t>
       </w:r>
-      <w:proofErr w:type="spellEnd"/>
     </w:p>
     <w:p>
       <w:pPr>
@@ -1320,30 +976,8 @@
         <w:rPr>
           <w:rFonts w:ascii="Times New Roman" w:hAnsi="Times New Roman" w:cs="Times New Roman"/>
         </w:rPr>
-        <w:t xml:space="preserve">Loaded schema into </w:t>
-      </w:r>
-      <w:proofErr w:type="spellStart"/>
-      <w:r>
-        <w:rPr>
-          <w:rFonts w:ascii="Times New Roman" w:hAnsi="Times New Roman" w:cs="Times New Roman"/>
-        </w:rPr>
-        <w:t>world_suicide_db</w:t>
-      </w:r>
-      <w:proofErr w:type="spellEnd"/>
-      <w:r>
-        <w:rPr>
-          <w:rFonts w:ascii="Times New Roman" w:hAnsi="Times New Roman" w:cs="Times New Roman"/>
-        </w:rPr>
-        <w:t xml:space="preserve"> within </w:t>
-      </w:r>
-      <w:proofErr w:type="spellStart"/>
-      <w:r>
-        <w:rPr>
-          <w:rFonts w:ascii="Times New Roman" w:hAnsi="Times New Roman" w:cs="Times New Roman"/>
-        </w:rPr>
-        <w:t>pgAdmin</w:t>
-      </w:r>
-      <w:proofErr w:type="spellEnd"/>
+        <w:t>Loaded schema into world_suicide_db within pgAdmin</w:t>
+      </w:r>
     </w:p>
     <w:p>
       <w:pPr>
@@ -1363,30 +997,55 @@
         <w:rPr>
           <w:rFonts w:ascii="Times New Roman" w:hAnsi="Times New Roman" w:cs="Times New Roman"/>
         </w:rPr>
-        <w:t xml:space="preserve">Loaded the </w:t>
-      </w:r>
-      <w:proofErr w:type="spellStart"/>
-      <w:r>
-        <w:rPr>
-          <w:rFonts w:ascii="Times New Roman" w:hAnsi="Times New Roman" w:cs="Times New Roman"/>
-        </w:rPr>
-        <w:t>Dataframe</w:t>
-      </w:r>
-      <w:proofErr w:type="spellEnd"/>
-      <w:r>
-        <w:rPr>
-          <w:rFonts w:ascii="Times New Roman" w:hAnsi="Times New Roman" w:cs="Times New Roman"/>
-        </w:rPr>
-        <w:t xml:space="preserve"> containing the CSV file data using Pandas into </w:t>
-      </w:r>
-      <w:proofErr w:type="spellStart"/>
-      <w:r>
-        <w:rPr>
-          <w:rFonts w:ascii="Times New Roman" w:hAnsi="Times New Roman" w:cs="Times New Roman"/>
-        </w:rPr>
-        <w:t>pgAdmin</w:t>
-      </w:r>
-      <w:proofErr w:type="spellEnd"/>
+        <w:t>Loaded the Dataframe</w:t>
+      </w:r>
+      <w:r>
+        <w:rPr>
+          <w:rFonts w:ascii="Times New Roman" w:hAnsi="Times New Roman" w:cs="Times New Roman"/>
+        </w:rPr>
+        <w:t>s</w:t>
+      </w:r>
+      <w:r>
+        <w:rPr>
+          <w:rFonts w:ascii="Times New Roman" w:hAnsi="Times New Roman" w:cs="Times New Roman"/>
+        </w:rPr>
+        <w:t xml:space="preserve"> containing the CSV file data using Pandas into pgAdmin</w:t>
+      </w:r>
+    </w:p>
+    <w:p>
+      <w:pPr>
+        <w:pStyle w:val="ListParagraph"/>
+        <w:numPr>
+          <w:ilvl w:val="1"/>
+          <w:numId w:val="5"/>
+        </w:numPr>
+        <w:autoSpaceDE w:val="0"/>
+        <w:autoSpaceDN w:val="0"/>
+        <w:adjustRightInd w:val="0"/>
+        <w:rPr>
+          <w:rFonts w:ascii="Times New Roman" w:hAnsi="Times New Roman" w:cs="Times New Roman"/>
+        </w:rPr>
+      </w:pPr>
+      <w:r>
+        <w:rPr>
+          <w:rFonts w:ascii="Times New Roman" w:hAnsi="Times New Roman" w:cs="Times New Roman"/>
+        </w:rPr>
+        <w:t xml:space="preserve">Updated schema </w:t>
+      </w:r>
+      <w:r>
+        <w:rPr>
+          <w:rFonts w:ascii="Times New Roman" w:hAnsi="Times New Roman" w:cs="Times New Roman"/>
+        </w:rPr>
+        <w:t xml:space="preserve">created using QuickDBD </w:t>
+      </w:r>
+      <w:bookmarkStart w:id="0" w:name="_GoBack"/>
+      <w:bookmarkEnd w:id="0"/>
+      <w:r>
+        <w:rPr>
+          <w:rFonts w:ascii="Times New Roman" w:hAnsi="Times New Roman" w:cs="Times New Roman"/>
+        </w:rPr>
+        <w:t>to allow null values in capital_name field</w:t>
+      </w:r>
     </w:p>
     <w:p>
       <w:pPr>
@@ -1418,21 +1077,7 @@
         <w:rPr>
           <w:rFonts w:ascii="Times New Roman" w:hAnsi="Times New Roman" w:cs="Times New Roman"/>
         </w:rPr>
-        <w:t xml:space="preserve"> </w:t>
-      </w:r>
-      <w:proofErr w:type="spellStart"/>
-      <w:r>
-        <w:rPr>
-          <w:rFonts w:ascii="Times New Roman" w:hAnsi="Times New Roman" w:cs="Times New Roman"/>
-        </w:rPr>
-        <w:t>pgAdmin</w:t>
-      </w:r>
-      <w:proofErr w:type="spellEnd"/>
-      <w:r>
-        <w:rPr>
-          <w:rFonts w:ascii="Times New Roman" w:hAnsi="Times New Roman" w:cs="Times New Roman"/>
-        </w:rPr>
-        <w:t xml:space="preserve"> to query the tables to validate functionality</w:t>
+        <w:t xml:space="preserve"> pgAdmin to query the tables to validate functionality</w:t>
       </w:r>
     </w:p>
     <w:p>
@@ -1449,14 +1094,12 @@
           <w:rFonts w:ascii="Times New Roman" w:hAnsi="Times New Roman" w:cs="Times New Roman"/>
         </w:rPr>
       </w:pPr>
-      <w:proofErr w:type="spellStart"/>
       <w:r>
         <w:rPr>
           <w:rFonts w:ascii="Times New Roman" w:hAnsi="Times New Roman" w:cs="Times New Roman"/>
         </w:rPr>
         <w:t>queries.sql</w:t>
       </w:r>
-      <w:proofErr w:type="spellEnd"/>
     </w:p>
     <w:sectPr>
       <w:pgSz w:w="12240" w:h="15840"/>
@@ -1469,7 +1112,7 @@
 </file>
 
 <file path=word/numbering.xml><?xml version="1.0" encoding="utf-8"?>
-<w:numbering xmlns:wpc="http://schemas.microsoft.com/office/word/2010/wordprocessingCanvas" xmlns:cx="http://schemas.microsoft.com/office/drawing/2014/chartex" xmlns:cx1="http://schemas.microsoft.com/office/drawing/2015/9/8/chartex" xmlns:cx2="http://schemas.microsoft.com/office/drawing/2015/10/21/chartex" xmlns:cx3="http://schemas.microsoft.com/office/drawing/2016/5/9/chartex" xmlns:cx4="http://schemas.microsoft.com/office/drawing/2016/5/10/chartex" xmlns:cx5="http://schemas.microsoft.com/office/drawing/2016/5/11/chartex" xmlns:cx6="http://schemas.microsoft.com/office/drawing/2016/5/12/chartex" xmlns:cx7="http://schemas.microsoft.com/office/drawing/2016/5/13/chartex" xmlns:cx8="http://schemas.microsoft.com/office/drawing/2016/5/14/chartex" xmlns:mc="http://schemas.openxmlformats.org/markup-compatibility/2006" xmlns:aink="http://schemas.microsoft.com/office/drawing/2016/ink" xmlns:am3d="http://schemas.microsoft.com/office/drawing/2017/model3d" xmlns:o="urn:schemas-microsoft-com:office:office" xmlns:r="http://schemas.openxmlformats.org/officeDocument/2006/relationships" xmlns:m="http://schemas.openxmlformats.org/officeDocument/2006/math" xmlns:v="urn:schemas-microsoft-com:vml" xmlns:wp14="http://schemas.microsoft.com/office/word/2010/wordprocessingDrawing" xmlns:wp="http://schemas.openxmlformats.org/drawingml/2006/wordprocessingDrawing" xmlns:w10="urn:schemas-microsoft-com:office:word" xmlns:w="http://schemas.openxmlformats.org/wordprocessingml/2006/main" xmlns:w14="http://schemas.microsoft.com/office/word/2010/wordml" xmlns:w15="http://schemas.microsoft.com/office/word/2012/wordml" xmlns:w16cex="http://schemas.microsoft.com/office/word/2018/wordml/cex" xmlns:w16cid="http://schemas.microsoft.com/office/word/2016/wordml/cid" xmlns:w16="http://schemas.microsoft.com/office/word/2018/wordml" xmlns:w16se="http://schemas.microsoft.com/office/word/2015/wordml/symex" xmlns:wpg="http://schemas.microsoft.com/office/word/2010/wordprocessingGroup" xmlns:wpi="http://schemas.microsoft.com/office/word/2010/wordprocessingInk" xmlns:wne="http://schemas.microsoft.com/office/word/2006/wordml" xmlns:wps="http://schemas.microsoft.com/office/word/2010/wordprocessingShape" mc:Ignorable="w14 w15 w16se w16cid w16 w16cex wp14">
+<w:numbering xmlns:wpc="http://schemas.microsoft.com/office/word/2010/wordprocessingCanvas" xmlns:cx="http://schemas.microsoft.com/office/drawing/2014/chartex" xmlns:cx1="http://schemas.microsoft.com/office/drawing/2015/9/8/chartex" xmlns:cx2="http://schemas.microsoft.com/office/drawing/2015/10/21/chartex" xmlns:cx3="http://schemas.microsoft.com/office/drawing/2016/5/9/chartex" xmlns:cx4="http://schemas.microsoft.com/office/drawing/2016/5/10/chartex" xmlns:cx5="http://schemas.microsoft.com/office/drawing/2016/5/11/chartex" xmlns:cx6="http://schemas.microsoft.com/office/drawing/2016/5/12/chartex" xmlns:cx7="http://schemas.microsoft.com/office/drawing/2016/5/13/chartex" xmlns:cx8="http://schemas.microsoft.com/office/drawing/2016/5/14/chartex" xmlns:mc="http://schemas.openxmlformats.org/markup-compatibility/2006" xmlns:aink="http://schemas.microsoft.com/office/drawing/2016/ink" xmlns:am3d="http://schemas.microsoft.com/office/drawing/2017/model3d" xmlns:o="urn:schemas-microsoft-com:office:office" xmlns:r="http://schemas.openxmlformats.org/officeDocument/2006/relationships" xmlns:m="http://schemas.openxmlformats.org/officeDocument/2006/math" xmlns:v="urn:schemas-microsoft-com:vml" xmlns:wp14="http://schemas.microsoft.com/office/word/2010/wordprocessingDrawing" xmlns:wp="http://schemas.openxmlformats.org/drawingml/2006/wordprocessingDrawing" xmlns:w10="urn:schemas-microsoft-com:office:word" xmlns:w="http://schemas.openxmlformats.org/wordprocessingml/2006/main" xmlns:w14="http://schemas.microsoft.com/office/word/2010/wordml" xmlns:w15="http://schemas.microsoft.com/office/word/2012/wordml" xmlns:w16cid="http://schemas.microsoft.com/office/word/2016/wordml/cid" xmlns:w16se="http://schemas.microsoft.com/office/word/2015/wordml/symex" xmlns:wpg="http://schemas.microsoft.com/office/word/2010/wordprocessingGroup" xmlns:wpi="http://schemas.microsoft.com/office/word/2010/wordprocessingInk" xmlns:wne="http://schemas.microsoft.com/office/word/2006/wordml" xmlns:wps="http://schemas.microsoft.com/office/word/2010/wordprocessingShape" mc:Ignorable="w14 w15 w16se w16cid wp14">
   <w:abstractNum w:abstractNumId="0" w15:restartNumberingAfterBreak="0">
     <w:nsid w:val="00000001"/>
     <w:multiLevelType w:val="hybridMultilevel"/>
@@ -1622,7 +1265,7 @@
         <w:rFonts w:ascii="Courier New" w:hAnsi="Courier New" w:cs="Courier New" w:hint="default"/>
       </w:rPr>
     </w:lvl>
-    <w:lvl w:ilvl="2" w:tplc="04090005" w:tentative="1">
+    <w:lvl w:ilvl="2" w:tplc="04090005">
       <w:start w:val="1"/>
       <w:numFmt w:val="bullet"/>
       <w:lvlText w:val=""/>
@@ -1952,7 +1595,7 @@
 </file>
 
 <file path=word/styles.xml><?xml version="1.0" encoding="utf-8"?>
-<w:styles xmlns:mc="http://schemas.openxmlformats.org/markup-compatibility/2006" xmlns:r="http://schemas.openxmlformats.org/officeDocument/2006/relationships" xmlns:w="http://schemas.openxmlformats.org/wordprocessingml/2006/main" xmlns:w14="http://schemas.microsoft.com/office/word/2010/wordml" xmlns:w15="http://schemas.microsoft.com/office/word/2012/wordml" xmlns:w16cex="http://schemas.microsoft.com/office/word/2018/wordml/cex" xmlns:w16cid="http://schemas.microsoft.com/office/word/2016/wordml/cid" xmlns:w16="http://schemas.microsoft.com/office/word/2018/wordml" xmlns:w16se="http://schemas.microsoft.com/office/word/2015/wordml/symex" mc:Ignorable="w14 w15 w16se w16cid w16 w16cex">
+<w:styles xmlns:mc="http://schemas.openxmlformats.org/markup-compatibility/2006" xmlns:r="http://schemas.openxmlformats.org/officeDocument/2006/relationships" xmlns:w="http://schemas.openxmlformats.org/wordprocessingml/2006/main" xmlns:w14="http://schemas.microsoft.com/office/word/2010/wordml" xmlns:w15="http://schemas.microsoft.com/office/word/2012/wordml" xmlns:w16cid="http://schemas.microsoft.com/office/word/2016/wordml/cid" xmlns:w16se="http://schemas.microsoft.com/office/word/2015/wordml/symex" mc:Ignorable="w14 w15 w16se w16cid">
   <w:docDefaults>
     <w:rPrDefault>
       <w:rPr>
@@ -1964,7 +1607,7 @@
     </w:rPrDefault>
     <w:pPrDefault/>
   </w:docDefaults>
-  <w:latentStyles w:defLockedState="0" w:defUIPriority="99" w:defSemiHidden="0" w:defUnhideWhenUsed="0" w:defQFormat="0" w:count="376">
+  <w:latentStyles w:defLockedState="0" w:defUIPriority="99" w:defSemiHidden="0" w:defUnhideWhenUsed="0" w:defQFormat="0" w:count="377">
     <w:lsdException w:name="Normal" w:uiPriority="0" w:qFormat="1"/>
     <w:lsdException w:name="heading 1" w:uiPriority="9" w:qFormat="1"/>
     <w:lsdException w:name="heading 2" w:semiHidden="1" w:uiPriority="9" w:unhideWhenUsed="1" w:qFormat="1"/>
@@ -2338,6 +1981,7 @@
     <w:lsdException w:name="List Table 7 Colorful Accent 6" w:uiPriority="52"/>
     <w:lsdException w:name="Mention" w:semiHidden="1" w:unhideWhenUsed="1"/>
     <w:lsdException w:name="Smart Hyperlink" w:semiHidden="1" w:unhideWhenUsed="1"/>
+    <w:lsdException w:name="Smart Link Error" w:semiHidden="1" w:unhideWhenUsed="1"/>
   </w:latentStyles>
   <w:style w:type="paragraph" w:default="1" w:styleId="Normal">
     <w:name w:val="Normal"/>

</xml_diff>